<commit_message>
Ændringer i mandibel template, og gjort så ingen billedeområder bliver slettet.
</commit_message>
<xml_diff>
--- a/Journalfoeringssystem/TemplateFiles/AutoInfo/AutoInfo - Mandibel.docx
+++ b/Journalfoeringssystem/TemplateFiles/AutoInfo/AutoInfo - Mandibel.docx
@@ -286,14 +286,7 @@
           <w:sz w:val="24"/>
           <w:szCs w:val="24"/>
         </w:rPr>
-        <w:t xml:space="preserve">Aflangt billede af fibula bagfra med </w:t>
-      </w:r>
-      <w:r>
-        <w:rPr>
-          <w:sz w:val="24"/>
-          <w:szCs w:val="24"/>
-        </w:rPr>
-        <w:t>forventede afskårne stykker, opmålinger osv.</w:t>
+        <w:t>Aflangt billede af fibula bagfra med forventede afskårne stykker, opmålinger osv.</w:t>
       </w:r>
     </w:p>
     <w:p>
@@ -578,21 +571,102 @@
           <w:sz w:val="24"/>
           <w:szCs w:val="24"/>
         </w:rPr>
-        <w:t>Osteotomier</w:t>
-      </w:r>
-    </w:p>
-    <w:p>
-      <w:pPr>
-        <w:pStyle w:val="Listeafsnit"/>
-        <w:numPr>
-          <w:ilvl w:val="1"/>
-          <w:numId w:val="1"/>
-        </w:numPr>
-        <w:rPr>
-          <w:sz w:val="24"/>
-          <w:szCs w:val="24"/>
-        </w:rPr>
-      </w:pPr>
+        <w:t>Resektion</w:t>
+      </w:r>
+    </w:p>
+    <w:p>
+      <w:pPr>
+        <w:pStyle w:val="Listeafsnit"/>
+        <w:numPr>
+          <w:ilvl w:val="1"/>
+          <w:numId w:val="1"/>
+        </w:numPr>
+        <w:rPr>
+          <w:sz w:val="24"/>
+          <w:szCs w:val="24"/>
+        </w:rPr>
+      </w:pPr>
+      <w:r>
+        <w:rPr>
+          <w:sz w:val="24"/>
+          <w:szCs w:val="24"/>
+        </w:rPr>
+        <w:t>Sagitalplan af kranie</w:t>
+      </w:r>
+    </w:p>
+    <w:p>
+      <w:pPr>
+        <w:pStyle w:val="Listeafsnit"/>
+        <w:numPr>
+          <w:ilvl w:val="1"/>
+          <w:numId w:val="1"/>
+        </w:numPr>
+        <w:rPr>
+          <w:sz w:val="24"/>
+          <w:szCs w:val="24"/>
+        </w:rPr>
+      </w:pPr>
+      <w:r>
+        <w:rPr>
+          <w:sz w:val="24"/>
+          <w:szCs w:val="24"/>
+        </w:rPr>
+        <w:t xml:space="preserve">Horisontalplan </w:t>
+      </w:r>
+      <w:r>
+        <w:rPr>
+          <w:sz w:val="24"/>
+          <w:szCs w:val="24"/>
+        </w:rPr>
+        <w:t>oppefra</w:t>
+      </w:r>
+      <w:r>
+        <w:rPr>
+          <w:sz w:val="24"/>
+          <w:szCs w:val="24"/>
+        </w:rPr>
+        <w:t xml:space="preserve"> af kranie</w:t>
+      </w:r>
+    </w:p>
+    <w:p>
+      <w:pPr>
+        <w:pStyle w:val="Listeafsnit"/>
+        <w:numPr>
+          <w:ilvl w:val="1"/>
+          <w:numId w:val="1"/>
+        </w:numPr>
+        <w:rPr>
+          <w:sz w:val="24"/>
+          <w:szCs w:val="24"/>
+        </w:rPr>
+      </w:pPr>
+      <w:r>
+        <w:rPr>
+          <w:sz w:val="24"/>
+          <w:szCs w:val="24"/>
+        </w:rPr>
+        <w:t>Frontalplan af mandibel</w:t>
+      </w:r>
+    </w:p>
+    <w:p>
+      <w:pPr>
+        <w:pStyle w:val="Listeafsnit"/>
+        <w:numPr>
+          <w:ilvl w:val="1"/>
+          <w:numId w:val="1"/>
+        </w:numPr>
+        <w:rPr>
+          <w:sz w:val="24"/>
+          <w:szCs w:val="24"/>
+        </w:rPr>
+      </w:pPr>
+      <w:r>
+        <w:rPr>
+          <w:sz w:val="24"/>
+          <w:szCs w:val="24"/>
+        </w:rPr>
+        <w:t>Horisontalplan nedefra af kranie</w:t>
+      </w:r>
     </w:p>
     <w:p>
       <w:pPr>
@@ -645,41 +719,27 @@
           <w:sz w:val="24"/>
           <w:szCs w:val="24"/>
         </w:rPr>
-        <w:t xml:space="preserve">Aflangt billede af fibula sagitalplan med </w:t>
-      </w:r>
-      <w:r>
-        <w:rPr>
-          <w:sz w:val="24"/>
-          <w:szCs w:val="24"/>
-        </w:rPr>
-        <w:t>saveguide</w:t>
-      </w:r>
-    </w:p>
-    <w:p>
-      <w:pPr>
-        <w:pStyle w:val="Listeafsnit"/>
-        <w:numPr>
-          <w:ilvl w:val="1"/>
-          <w:numId w:val="1"/>
-        </w:numPr>
-        <w:rPr>
-          <w:sz w:val="24"/>
-          <w:szCs w:val="24"/>
-        </w:rPr>
-      </w:pPr>
-      <w:r>
-        <w:rPr>
-          <w:sz w:val="24"/>
-          <w:szCs w:val="24"/>
-        </w:rPr>
-        <w:t xml:space="preserve">Aflangt billede af fibula bagfra </w:t>
-      </w:r>
-      <w:r>
-        <w:rPr>
-          <w:sz w:val="24"/>
-          <w:szCs w:val="24"/>
-        </w:rPr>
-        <w:t>med saveguide</w:t>
+        <w:t>Aflangt billede af fibula sagitalplan med saveguide</w:t>
+      </w:r>
+    </w:p>
+    <w:p>
+      <w:pPr>
+        <w:pStyle w:val="Listeafsnit"/>
+        <w:numPr>
+          <w:ilvl w:val="1"/>
+          <w:numId w:val="1"/>
+        </w:numPr>
+        <w:rPr>
+          <w:sz w:val="24"/>
+          <w:szCs w:val="24"/>
+        </w:rPr>
+      </w:pPr>
+      <w:r>
+        <w:rPr>
+          <w:sz w:val="24"/>
+          <w:szCs w:val="24"/>
+        </w:rPr>
+        <w:t>Aflangt billede af fibula bagfra med saveguide</w:t>
       </w:r>
     </w:p>
     <w:p>
@@ -739,21 +799,7 @@
           <w:sz w:val="24"/>
           <w:szCs w:val="24"/>
         </w:rPr>
-        <w:t xml:space="preserve">Frontalplan vinklet en smule til </w:t>
-      </w:r>
-      <w:r>
-        <w:rPr>
-          <w:sz w:val="24"/>
-          <w:szCs w:val="24"/>
-        </w:rPr>
-        <w:t>venstre</w:t>
-      </w:r>
-      <w:r>
-        <w:rPr>
-          <w:sz w:val="24"/>
-          <w:szCs w:val="24"/>
-        </w:rPr>
-        <w:t xml:space="preserve"> side af mandibel med saveguide</w:t>
+        <w:t>Frontalplan vinklet en smule til venstre side af mandibel med saveguide</w:t>
       </w:r>
     </w:p>
     <w:p>

</xml_diff>